<commit_message>
Changing dtd declaration in XML filels
They were still pointing to the previous naming
</commit_message>
<xml_diff>
--- a/dist/cim2modelica_users_guide.docx
+++ b/dist/cim2modelica_users_guide.docx
@@ -81,15 +81,7 @@
         <w:t xml:space="preserve">This chapter explains how to use the tool </w:t>
       </w:r>
       <w:r>
-        <w:t xml:space="preserve">CIM To </w:t>
-      </w:r>
-      <w:proofErr w:type="spellStart"/>
-      <w:r>
-        <w:t>MODelica</w:t>
-      </w:r>
-      <w:proofErr w:type="spellEnd"/>
-      <w:r>
-        <w:t xml:space="preserve"> Factory</w:t>
+        <w:t>CIM To MODelica Factory</w:t>
       </w:r>
     </w:p>
     <w:p>
@@ -111,12 +103,10 @@
         <w:contextualSpacing/>
         <w:jc w:val="both"/>
       </w:pPr>
-      <w:bookmarkStart w:id="0" w:name="_GoBack"/>
       <w:r>
         <w:t>The cim2modelica.jar (It contains the necessary libraries to run the code)</w:t>
       </w:r>
     </w:p>
-    <w:bookmarkEnd w:id="0"/>
     <w:p>
       <w:pPr>
         <w:spacing w:line="240" w:lineRule="auto"/>
@@ -127,26 +117,14 @@
         <w:t>As input files, w</w:t>
       </w:r>
       <w:r>
-        <w:t xml:space="preserve">ithin the same location as the .jar file create </w:t>
-      </w:r>
-      <w:proofErr w:type="gramStart"/>
-      <w:r>
-        <w:t xml:space="preserve">a </w:t>
+        <w:t xml:space="preserve">ithin the same location as the .jar file create a </w:t>
       </w:r>
       <w:r>
         <w:rPr>
           <w:b/>
           <w:i/>
         </w:rPr>
-        <w:t>.</w:t>
-      </w:r>
-      <w:proofErr w:type="gramEnd"/>
-      <w:r>
-        <w:rPr>
-          <w:b/>
-          <w:i/>
-        </w:rPr>
-        <w:t>/res</w:t>
+        <w:t>./res</w:t>
       </w:r>
       <w:r>
         <w:t xml:space="preserve"> folder containing two subfolders:</w:t>
@@ -169,9 +147,8 @@
         <w:rPr>
           <w:rFonts w:eastAsia="Times New Roman"/>
         </w:rPr>
-        <w:t xml:space="preserve">A </w:t>
-      </w:r>
-      <w:proofErr w:type="gramStart"/>
+        <w:t>A sub</w:t>
+      </w:r>
       <w:r>
         <w:rPr>
           <w:rFonts w:eastAsia="Times New Roman"/>
@@ -198,17 +175,7 @@
           <w:b/>
           <w:i/>
         </w:rPr>
-        <w:t>.</w:t>
-      </w:r>
-      <w:proofErr w:type="gramEnd"/>
-      <w:r>
-        <w:rPr>
-          <w:rStyle w:val="apple-converted-space"/>
-          <w:rFonts w:eastAsia="Times New Roman"/>
-          <w:b/>
-          <w:i/>
-        </w:rPr>
-        <w:t>/res/</w:t>
+        <w:t>./res/</w:t>
       </w:r>
       <w:r>
         <w:rPr>
@@ -230,33 +197,7 @@
         <w:rPr>
           <w:rFonts w:eastAsia="Times New Roman"/>
         </w:rPr>
-        <w:t xml:space="preserve">containing the mapping rules for populating the CIM values into the </w:t>
-      </w:r>
-      <w:proofErr w:type="spellStart"/>
-      <w:r>
-        <w:rPr>
-          <w:rFonts w:eastAsia="Times New Roman"/>
-        </w:rPr>
-        <w:t>Modelica</w:t>
-      </w:r>
-      <w:proofErr w:type="spellEnd"/>
-      <w:r>
-        <w:rPr>
-          <w:rFonts w:eastAsia="Times New Roman"/>
-        </w:rPr>
-        <w:t xml:space="preserve"> component instances of </w:t>
-      </w:r>
-      <w:r>
-        <w:rPr>
-          <w:rFonts w:eastAsia="Times New Roman"/>
-        </w:rPr>
-        <w:t>t</w:t>
-      </w:r>
-      <w:r>
-        <w:rPr>
-          <w:rFonts w:eastAsia="Times New Roman"/>
-        </w:rPr>
-        <w:t>he model</w:t>
+        <w:t>containing the mapping rules for populating the CIM values into the Modelica component instances of the model</w:t>
       </w:r>
     </w:p>
     <w:p>
@@ -276,14 +217,7 @@
         <w:rPr>
           <w:rFonts w:eastAsia="Times New Roman"/>
         </w:rPr>
-        <w:t xml:space="preserve">A </w:t>
-      </w:r>
-      <w:proofErr w:type="gramStart"/>
-      <w:r>
-        <w:rPr>
-          <w:rFonts w:eastAsia="Times New Roman"/>
-        </w:rPr>
-        <w:t>F</w:t>
+        <w:t>A subf</w:t>
       </w:r>
       <w:r>
         <w:rPr>
@@ -305,17 +239,7 @@
           <w:b/>
           <w:i/>
         </w:rPr>
-        <w:t>.</w:t>
-      </w:r>
-      <w:proofErr w:type="gramEnd"/>
-      <w:r>
-        <w:rPr>
-          <w:rStyle w:val="apple-converted-space"/>
-          <w:rFonts w:eastAsia="Times New Roman"/>
-          <w:b/>
-          <w:i/>
-        </w:rPr>
-        <w:t>/res/</w:t>
+        <w:t>./res/</w:t>
       </w:r>
       <w:r>
         <w:rPr>
@@ -375,34 +299,22 @@
         </w:rPr>
         <w:t xml:space="preserve">java -jar </w:t>
       </w:r>
-      <w:proofErr w:type="spellStart"/>
       <w:r>
         <w:rPr>
           <w:rFonts w:eastAsia="Times New Roman"/>
           <w:b/>
           <w:bCs/>
         </w:rPr>
-        <w:t>folder_name</w:t>
-      </w:r>
-      <w:proofErr w:type="spellEnd"/>
+        <w:t xml:space="preserve">cim2modelica.jar </w:t>
+      </w:r>
       <w:r>
         <w:rPr>
           <w:rFonts w:eastAsia="Times New Roman"/>
           <w:b/>
           <w:bCs/>
         </w:rPr>
-        <w:t xml:space="preserve"> </w:t>
-      </w:r>
-      <w:proofErr w:type="spellStart"/>
-      <w:r>
-        <w:rPr>
-          <w:rFonts w:eastAsia="Times New Roman"/>
-          <w:b/>
-          <w:bCs/>
-        </w:rPr>
-        <w:t>model_given_name</w:t>
-      </w:r>
-      <w:proofErr w:type="spellEnd"/>
+        <w:t>folder_name model_given_name</w:t>
+      </w:r>
     </w:p>
     <w:p>
       <w:pPr>
@@ -418,15 +330,7 @@
           <w:rFonts w:eastAsia="Times New Roman"/>
           <w:bCs/>
         </w:rPr>
-        <w:t xml:space="preserve">Make sure that within </w:t>
-      </w:r>
-      <w:proofErr w:type="gramStart"/>
-      <w:r>
-        <w:rPr>
-          <w:rFonts w:eastAsia="Times New Roman"/>
-          <w:bCs/>
-        </w:rPr>
-        <w:t xml:space="preserve">the </w:t>
+        <w:t xml:space="preserve">Make sure that within the </w:t>
       </w:r>
       <w:r>
         <w:rPr>
@@ -435,29 +339,8 @@
           <w:bCs/>
           <w:i/>
         </w:rPr>
-        <w:t>.</w:t>
-      </w:r>
-      <w:proofErr w:type="gramEnd"/>
-      <w:r>
-        <w:rPr>
-          <w:rFonts w:eastAsia="Times New Roman"/>
-          <w:b/>
-          <w:bCs/>
-          <w:i/>
-        </w:rPr>
-        <w:t>/</w:t>
-      </w:r>
-      <w:proofErr w:type="spellStart"/>
-      <w:r>
-        <w:rPr>
-          <w:rFonts w:eastAsia="Times New Roman"/>
-          <w:b/>
-          <w:bCs/>
-          <w:i/>
-        </w:rPr>
         <w:t>folder_name</w:t>
       </w:r>
-      <w:proofErr w:type="spellEnd"/>
       <w:r>
         <w:rPr>
           <w:rFonts w:eastAsia="Times New Roman"/>
@@ -514,21 +397,25 @@
         <w:rPr>
           <w:rFonts w:eastAsia="Times New Roman"/>
         </w:rPr>
-        <w:t xml:space="preserve">- equipment profile </w:t>
-      </w:r>
-      <w:proofErr w:type="spellStart"/>
+        <w:t>–</w:t>
+      </w:r>
       <w:r>
         <w:rPr>
           <w:rFonts w:eastAsia="Times New Roman"/>
         </w:rPr>
-        <w:t>cim</w:t>
-      </w:r>
-      <w:proofErr w:type="spellEnd"/>
+        <w:t xml:space="preserve"> </w:t>
+      </w:r>
       <w:r>
         <w:rPr>
           <w:rFonts w:eastAsia="Times New Roman"/>
         </w:rPr>
-        <w:t xml:space="preserve"> file</w:t>
+        <w:t xml:space="preserve">CIM </w:t>
+      </w:r>
+      <w:r>
+        <w:rPr>
+          <w:rFonts w:eastAsia="Times New Roman"/>
+        </w:rPr>
+        <w:t>equipment profile file</w:t>
       </w:r>
     </w:p>
     <w:p>
@@ -571,21 +458,25 @@
         <w:rPr>
           <w:rFonts w:eastAsia="Times New Roman"/>
         </w:rPr>
-        <w:t xml:space="preserve">- topology profile </w:t>
-      </w:r>
-      <w:proofErr w:type="spellStart"/>
+        <w:t>–</w:t>
+      </w:r>
       <w:r>
         <w:rPr>
           <w:rFonts w:eastAsia="Times New Roman"/>
         </w:rPr>
-        <w:t>cim</w:t>
-      </w:r>
-      <w:proofErr w:type="spellEnd"/>
+        <w:t xml:space="preserve"> </w:t>
+      </w:r>
       <w:r>
         <w:rPr>
           <w:rFonts w:eastAsia="Times New Roman"/>
         </w:rPr>
-        <w:t xml:space="preserve"> file</w:t>
+        <w:t>CIM T</w:t>
+      </w:r>
+      <w:r>
+        <w:rPr>
+          <w:rFonts w:eastAsia="Times New Roman"/>
+        </w:rPr>
+        <w:t>opology profile file</w:t>
       </w:r>
     </w:p>
     <w:p>
@@ -628,16 +519,8 @@
         <w:rPr>
           <w:rFonts w:eastAsia="Times New Roman"/>
         </w:rPr>
-        <w:t xml:space="preserve">- state variable profile </w:t>
-      </w:r>
-      <w:proofErr w:type="spellStart"/>
-      <w:r>
-        <w:rPr>
-          <w:rFonts w:eastAsia="Times New Roman"/>
-        </w:rPr>
-        <w:t>cim</w:t>
-      </w:r>
-      <w:proofErr w:type="spellEnd"/>
+        <w:t>– CIM state variable profile</w:t>
+      </w:r>
       <w:r>
         <w:rPr>
           <w:rFonts w:eastAsia="Times New Roman"/>
@@ -684,21 +567,27 @@
         <w:rPr>
           <w:rFonts w:eastAsia="Times New Roman"/>
         </w:rPr>
-        <w:t xml:space="preserve">- dynamics profile </w:t>
-      </w:r>
-      <w:proofErr w:type="spellStart"/>
+        <w:t>–</w:t>
+      </w:r>
       <w:r>
         <w:rPr>
           <w:rFonts w:eastAsia="Times New Roman"/>
         </w:rPr>
-        <w:t>cim</w:t>
-      </w:r>
-      <w:proofErr w:type="spellEnd"/>
+        <w:t xml:space="preserve"> </w:t>
+      </w:r>
       <w:r>
         <w:rPr>
           <w:rFonts w:eastAsia="Times New Roman"/>
         </w:rPr>
-        <w:t xml:space="preserve"> file</w:t>
+        <w:t xml:space="preserve">CIM </w:t>
+      </w:r>
+      <w:bookmarkStart w:id="0" w:name="_GoBack"/>
+      <w:bookmarkEnd w:id="0"/>
+      <w:r>
+        <w:rPr>
+          <w:rFonts w:eastAsia="Times New Roman"/>
+        </w:rPr>
+        <w:t>dynamics profile file</w:t>
       </w:r>
     </w:p>
     <w:p>
@@ -709,24 +598,14 @@
           <w:rFonts w:eastAsia="Times New Roman"/>
         </w:rPr>
       </w:pPr>
-      <w:proofErr w:type="spellStart"/>
       <w:r>
         <w:rPr>
           <w:rFonts w:eastAsia="Times New Roman"/>
           <w:b/>
           <w:iCs/>
         </w:rPr>
-        <w:t>model_given_</w:t>
-      </w:r>
-      <w:r>
-        <w:rPr>
-          <w:rFonts w:eastAsia="Times New Roman"/>
-          <w:b/>
-          <w:iCs/>
-        </w:rPr>
-        <w:t>name</w:t>
-      </w:r>
-      <w:proofErr w:type="spellEnd"/>
+        <w:t>model_given_name</w:t>
+      </w:r>
       <w:r>
         <w:rPr>
           <w:rStyle w:val="apple-converted-space"/>
@@ -738,21 +617,7 @@
         <w:rPr>
           <w:rFonts w:eastAsia="Times New Roman"/>
         </w:rPr>
-        <w:t xml:space="preserve">- name for the resulting </w:t>
-      </w:r>
-      <w:proofErr w:type="spellStart"/>
-      <w:r>
-        <w:rPr>
-          <w:rFonts w:eastAsia="Times New Roman"/>
-        </w:rPr>
-        <w:t>Modelica</w:t>
-      </w:r>
-      <w:proofErr w:type="spellEnd"/>
-      <w:r>
-        <w:rPr>
-          <w:rFonts w:eastAsia="Times New Roman"/>
-        </w:rPr>
-        <w:t xml:space="preserve"> model</w:t>
+        <w:t>- name for the resulting Modelica model</w:t>
       </w:r>
     </w:p>
     <w:p>
@@ -768,14 +633,7 @@
         <w:rPr>
           <w:rFonts w:eastAsia="Times New Roman"/>
         </w:rPr>
-        <w:t xml:space="preserve">As output files, the cim2modelica tool will create a folder with the </w:t>
-      </w:r>
-      <w:proofErr w:type="gramStart"/>
-      <w:r>
-        <w:rPr>
-          <w:rFonts w:eastAsia="Times New Roman"/>
-        </w:rPr>
-        <w:t xml:space="preserve">name </w:t>
+        <w:t xml:space="preserve">As output files, the cim2modelica tool will create a folder with the name </w:t>
       </w:r>
       <w:r>
         <w:rPr>
@@ -783,36 +641,13 @@
           <w:b/>
           <w:i/>
         </w:rPr>
-        <w:t>.</w:t>
-      </w:r>
-      <w:proofErr w:type="gramEnd"/>
+        <w:t>./model</w:t>
+      </w:r>
       <w:r>
         <w:rPr>
           <w:rFonts w:eastAsia="Times New Roman"/>
-          <w:b/>
-          <w:i/>
-        </w:rPr>
-        <w:t>/model</w:t>
-      </w:r>
-      <w:r>
-        <w:rPr>
-          <w:rFonts w:eastAsia="Times New Roman"/>
-        </w:rPr>
-        <w:t xml:space="preserve">, where the tool will save the generated </w:t>
-      </w:r>
-      <w:proofErr w:type="spellStart"/>
-      <w:r>
-        <w:rPr>
-          <w:rFonts w:eastAsia="Times New Roman"/>
-        </w:rPr>
-        <w:t>Modelica</w:t>
-      </w:r>
-      <w:proofErr w:type="spellEnd"/>
-      <w:r>
-        <w:rPr>
-          <w:rFonts w:eastAsia="Times New Roman"/>
-        </w:rPr>
-        <w:t xml:space="preserve"> files</w:t>
+        </w:rPr>
+        <w:t>, where the tool will save the generated Modelica files</w:t>
       </w:r>
     </w:p>
     <w:p>
@@ -894,40 +729,29 @@
       <w:r>
         <w:t xml:space="preserve">Figure </w:t>
       </w:r>
-      <w:fldSimple w:instr=" SEQ Figure \* ARABIC ">
-        <w:r>
-          <w:rPr>
-            <w:noProof/>
-          </w:rPr>
-          <w:t>1</w:t>
-        </w:r>
-      </w:fldSimple>
-      <w:r>
-        <w:t xml:space="preserve"> Detail of the resulting IEEE_9Bus model from CIM profiles. Machines with controllers are modeled in the .</w:t>
-      </w:r>
-      <w:proofErr w:type="spellStart"/>
-      <w:r>
-        <w:t>mo</w:t>
-      </w:r>
-      <w:proofErr w:type="spellEnd"/>
-      <w:r>
-        <w:t xml:space="preserve"> files under </w:t>
-      </w:r>
-      <w:proofErr w:type="gramStart"/>
-      <w:r>
-        <w:t>the .</w:t>
-      </w:r>
-      <w:proofErr w:type="gramEnd"/>
-      <w:r>
-        <w:t>/</w:t>
-      </w:r>
-      <w:proofErr w:type="spellStart"/>
-      <w:r>
-        <w:t>PowerPlant</w:t>
-      </w:r>
-      <w:proofErr w:type="spellEnd"/>
-      <w:r>
-        <w:t xml:space="preserve"> folder.</w:t>
+      <w:r>
+        <w:fldChar w:fldCharType="begin"/>
+      </w:r>
+      <w:r>
+        <w:instrText xml:space="preserve"> SEQ Figure \* ARABIC </w:instrText>
+      </w:r>
+      <w:r>
+        <w:fldChar w:fldCharType="separate"/>
+      </w:r>
+      <w:r>
+        <w:rPr>
+          <w:noProof/>
+        </w:rPr>
+        <w:t>1</w:t>
+      </w:r>
+      <w:r>
+        <w:rPr>
+          <w:noProof/>
+        </w:rPr>
+        <w:fldChar w:fldCharType="end"/>
+      </w:r>
+      <w:r>
+        <w:t xml:space="preserve"> Detail of the resulting IEEE_9Bus model from CIM profiles. Machines with controllers are modeled in the .mo files under the ./PowerPlant folder.</w:t>
       </w:r>
     </w:p>
     <w:p>
@@ -1174,7 +998,6 @@
                 <w:szCs w:val="20"/>
               </w:rPr>
             </w:pPr>
-            <w:proofErr w:type="spellStart"/>
             <w:r>
               <w:rPr>
                 <w:b/>
@@ -1184,7 +1007,6 @@
               </w:rPr>
               <w:t>Nr</w:t>
             </w:r>
-            <w:proofErr w:type="spellEnd"/>
           </w:p>
         </w:tc>
         <w:tc>
@@ -1353,27 +1175,7 @@
                 <w:sz w:val="20"/>
                 <w:szCs w:val="20"/>
               </w:rPr>
-              <w:t xml:space="preserve">for </w:t>
-            </w:r>
-            <w:proofErr w:type="gramStart"/>
-            <w:r>
-              <w:rPr>
-                <w:i/>
-                <w:iCs/>
-                <w:sz w:val="20"/>
-                <w:szCs w:val="20"/>
-              </w:rPr>
-              <w:t>example</w:t>
-            </w:r>
-            <w:proofErr w:type="gramEnd"/>
-            <w:r>
-              <w:rPr>
-                <w:i/>
-                <w:iCs/>
-                <w:sz w:val="20"/>
-                <w:szCs w:val="20"/>
-              </w:rPr>
-              <w:t xml:space="preserve"> 1.1, 2.4 etc.</w:t>
+              <w:t>for example 1.1, 2.4 etc.</w:t>
             </w:r>
           </w:p>
         </w:tc>
@@ -1454,7 +1256,6 @@
                 <w:szCs w:val="20"/>
               </w:rPr>
             </w:pPr>
-            <w:proofErr w:type="gramStart"/>
             <w:r>
               <w:rPr>
                 <w:i/>
@@ -1462,17 +1263,7 @@
                 <w:sz w:val="20"/>
                 <w:szCs w:val="20"/>
               </w:rPr>
-              <w:t>example :</w:t>
-            </w:r>
-            <w:proofErr w:type="gramEnd"/>
-            <w:r>
-              <w:rPr>
-                <w:i/>
-                <w:iCs/>
-                <w:sz w:val="20"/>
-                <w:szCs w:val="20"/>
-              </w:rPr>
-              <w:t xml:space="preserve"> https://github.com/combogenomics/DuctApe/releases/tag/DuctApe-0.16.4 </w:t>
+              <w:t xml:space="preserve">example : https://github.com/combogenomics/DuctApe/releases/tag/DuctApe-0.16.4 </w:t>
             </w:r>
           </w:p>
         </w:tc>
@@ -1649,27 +1440,7 @@
                 <w:sz w:val="20"/>
                 <w:szCs w:val="20"/>
               </w:rPr>
-              <w:t>for example Android, BSD, iOS, Linux, OS X, Microsoft Windows, Unix-</w:t>
-            </w:r>
-            <w:proofErr w:type="gramStart"/>
-            <w:r>
-              <w:rPr>
-                <w:i/>
-                <w:iCs/>
-                <w:sz w:val="20"/>
-                <w:szCs w:val="20"/>
-              </w:rPr>
-              <w:t>like ,</w:t>
-            </w:r>
-            <w:proofErr w:type="gramEnd"/>
-            <w:r>
-              <w:rPr>
-                <w:i/>
-                <w:iCs/>
-                <w:sz w:val="20"/>
-                <w:szCs w:val="20"/>
-              </w:rPr>
-              <w:t xml:space="preserve"> IBM z/OS, distributed / web based etc.</w:t>
+              <w:t>for example Android, BSD, iOS, Linux, OS X, Microsoft Windows, Unix-like , IBM z/OS, distributed / web based etc.</w:t>
             </w:r>
           </w:p>
         </w:tc>
@@ -2089,7 +1860,6 @@
                 <w:szCs w:val="20"/>
               </w:rPr>
             </w:pPr>
-            <w:proofErr w:type="spellStart"/>
             <w:r>
               <w:rPr>
                 <w:b/>
@@ -2099,7 +1869,6 @@
               </w:rPr>
               <w:t>Nr</w:t>
             </w:r>
-            <w:proofErr w:type="spellEnd"/>
           </w:p>
         </w:tc>
         <w:tc>
@@ -2247,27 +2016,7 @@
                 <w:sz w:val="20"/>
                 <w:szCs w:val="20"/>
               </w:rPr>
-              <w:t xml:space="preserve">For </w:t>
-            </w:r>
-            <w:proofErr w:type="gramStart"/>
-            <w:r>
-              <w:rPr>
-                <w:i/>
-                <w:iCs/>
-                <w:sz w:val="20"/>
-                <w:szCs w:val="20"/>
-              </w:rPr>
-              <w:t>example</w:t>
-            </w:r>
-            <w:proofErr w:type="gramEnd"/>
-            <w:r>
-              <w:rPr>
-                <w:i/>
-                <w:iCs/>
-                <w:sz w:val="20"/>
-                <w:szCs w:val="20"/>
-              </w:rPr>
-              <w:t xml:space="preserve"> v42</w:t>
+              <w:t>For example v42</w:t>
             </w:r>
           </w:p>
         </w:tc>
@@ -2355,27 +2104,7 @@
                 <w:sz w:val="20"/>
                 <w:szCs w:val="20"/>
               </w:rPr>
-              <w:t xml:space="preserve">For </w:t>
-            </w:r>
-            <w:proofErr w:type="gramStart"/>
-            <w:r>
-              <w:rPr>
-                <w:i/>
-                <w:iCs/>
-                <w:sz w:val="20"/>
-                <w:szCs w:val="20"/>
-              </w:rPr>
-              <w:t>example :</w:t>
-            </w:r>
-            <w:proofErr w:type="gramEnd"/>
-            <w:r>
-              <w:rPr>
-                <w:i/>
-                <w:iCs/>
-                <w:sz w:val="20"/>
-                <w:szCs w:val="20"/>
-              </w:rPr>
-              <w:t xml:space="preserve"> https://github.com/mozart/mozart2</w:t>
+              <w:t>For example : https://github.com/mozart/mozart2</w:t>
             </w:r>
           </w:p>
         </w:tc>
@@ -2551,67 +2280,7 @@
                 <w:sz w:val="20"/>
                 <w:szCs w:val="20"/>
               </w:rPr>
-              <w:t xml:space="preserve">For </w:t>
-            </w:r>
-            <w:proofErr w:type="gramStart"/>
-            <w:r>
-              <w:rPr>
-                <w:i/>
-                <w:iCs/>
-                <w:sz w:val="20"/>
-                <w:szCs w:val="20"/>
-              </w:rPr>
-              <w:t>example</w:t>
-            </w:r>
-            <w:proofErr w:type="gramEnd"/>
-            <w:r>
-              <w:rPr>
-                <w:i/>
-                <w:iCs/>
-                <w:sz w:val="20"/>
-                <w:szCs w:val="20"/>
-              </w:rPr>
-              <w:t xml:space="preserve"> </w:t>
-            </w:r>
-            <w:proofErr w:type="spellStart"/>
-            <w:r>
-              <w:rPr>
-                <w:i/>
-                <w:iCs/>
-                <w:sz w:val="20"/>
-                <w:szCs w:val="20"/>
-              </w:rPr>
-              <w:t>svn</w:t>
-            </w:r>
-            <w:proofErr w:type="spellEnd"/>
-            <w:r>
-              <w:rPr>
-                <w:i/>
-                <w:iCs/>
-                <w:sz w:val="20"/>
-                <w:szCs w:val="20"/>
-              </w:rPr>
-              <w:t xml:space="preserve">, </w:t>
-            </w:r>
-            <w:proofErr w:type="spellStart"/>
-            <w:r>
-              <w:rPr>
-                <w:i/>
-                <w:iCs/>
-                <w:sz w:val="20"/>
-                <w:szCs w:val="20"/>
-              </w:rPr>
-              <w:t>git</w:t>
-            </w:r>
-            <w:proofErr w:type="spellEnd"/>
-            <w:r>
-              <w:rPr>
-                <w:i/>
-                <w:iCs/>
-                <w:sz w:val="20"/>
-                <w:szCs w:val="20"/>
-              </w:rPr>
-              <w:t>, mercurial, etc</w:t>
+              <w:t>For example svn, git, mercurial, etc</w:t>
             </w:r>
             <w:r>
               <w:rPr>
@@ -2717,47 +2386,7 @@
                 <w:sz w:val="20"/>
                 <w:szCs w:val="20"/>
               </w:rPr>
-              <w:t xml:space="preserve">For example </w:t>
-            </w:r>
-            <w:proofErr w:type="spellStart"/>
-            <w:r>
-              <w:rPr>
-                <w:i/>
-                <w:iCs/>
-                <w:sz w:val="20"/>
-                <w:szCs w:val="20"/>
-              </w:rPr>
-              <w:t>c++</w:t>
-            </w:r>
-            <w:proofErr w:type="spellEnd"/>
-            <w:r>
-              <w:rPr>
-                <w:i/>
-                <w:iCs/>
-                <w:sz w:val="20"/>
-                <w:szCs w:val="20"/>
-              </w:rPr>
-              <w:t xml:space="preserve">, </w:t>
-            </w:r>
-            <w:proofErr w:type="gramStart"/>
-            <w:r>
-              <w:rPr>
-                <w:i/>
-                <w:iCs/>
-                <w:sz w:val="20"/>
-                <w:szCs w:val="20"/>
-              </w:rPr>
-              <w:t>python ,</w:t>
-            </w:r>
-            <w:proofErr w:type="gramEnd"/>
-            <w:r>
-              <w:rPr>
-                <w:i/>
-                <w:iCs/>
-                <w:sz w:val="20"/>
-                <w:szCs w:val="20"/>
-              </w:rPr>
-              <w:t xml:space="preserve"> r, etc</w:t>
+              <w:t>For example c++, python , r, etc</w:t>
             </w:r>
             <w:r>
               <w:rPr>
@@ -2942,27 +2571,7 @@
                 <w:sz w:val="20"/>
                 <w:szCs w:val="20"/>
               </w:rPr>
-              <w:t xml:space="preserve">For </w:t>
-            </w:r>
-            <w:proofErr w:type="gramStart"/>
-            <w:r>
-              <w:rPr>
-                <w:i/>
-                <w:iCs/>
-                <w:sz w:val="20"/>
-                <w:szCs w:val="20"/>
-              </w:rPr>
-              <w:t>example :</w:t>
-            </w:r>
-            <w:proofErr w:type="gramEnd"/>
-            <w:r>
-              <w:rPr>
-                <w:i/>
-                <w:iCs/>
-                <w:sz w:val="20"/>
-                <w:szCs w:val="20"/>
-              </w:rPr>
-              <w:t xml:space="preserve"> http://mozart.github.io/documentation/</w:t>
+              <w:t>For example : http://mozart.github.io/documentation/</w:t>
             </w:r>
           </w:p>
         </w:tc>
@@ -8137,7 +7746,7 @@
 </file>
 
 <file path=customXml/itemProps1.xml><?xml version="1.0" encoding="utf-8"?>
-<ds:datastoreItem xmlns:ds="http://schemas.openxmlformats.org/officeDocument/2006/customXml" ds:itemID="{3470FAD3-E83C-B14D-B753-E782B598070B}">
+<ds:datastoreItem xmlns:ds="http://schemas.openxmlformats.org/officeDocument/2006/customXml" ds:itemID="{DA5EF8B9-FF17-2740-9D04-470DC3677132}">
   <ds:schemaRefs>
     <ds:schemaRef ds:uri="http://schemas.openxmlformats.org/officeDocument/2006/bibliography"/>
   </ds:schemaRefs>

</xml_diff>

<commit_message>
Update the mapping files in the distribution folder
</commit_message>
<xml_diff>
--- a/dist/cim2modelica_users_guide.docx
+++ b/dist/cim2modelica_users_guide.docx
@@ -10,16 +10,16 @@
         <w:rPr>
           <w:rFonts w:asciiTheme="minorHAnsi" w:hAnsiTheme="minorHAnsi" w:cstheme="minorHAnsi"/>
           <w:i/>
-          <w:sz w:val="20"/>
-          <w:szCs w:val="20"/>
+          <w:sz w:val="24"/>
+          <w:szCs w:val="22"/>
         </w:rPr>
       </w:pPr>
       <w:r>
         <w:rPr>
           <w:rFonts w:asciiTheme="minorHAnsi" w:hAnsiTheme="minorHAnsi" w:cstheme="minorHAnsi"/>
           <w:i/>
-          <w:sz w:val="20"/>
-          <w:szCs w:val="20"/>
+          <w:sz w:val="24"/>
+          <w:szCs w:val="22"/>
         </w:rPr>
         <w:t>Usage</w:t>
       </w:r>
@@ -27,107 +27,187 @@
         <w:rPr>
           <w:rFonts w:asciiTheme="minorHAnsi" w:hAnsiTheme="minorHAnsi" w:cstheme="minorHAnsi"/>
           <w:i/>
-          <w:sz w:val="20"/>
-          <w:szCs w:val="20"/>
+          <w:sz w:val="24"/>
+          <w:szCs w:val="22"/>
         </w:rPr>
         <w:t xml:space="preserve"> and Empirical Results</w:t>
       </w:r>
     </w:p>
     <w:p>
       <w:pPr>
-        <w:pStyle w:val="Heading1"/>
+        <w:spacing w:line="240" w:lineRule="auto"/>
+        <w:contextualSpacing/>
+        <w:jc w:val="both"/>
+      </w:pPr>
+      <w:r>
+        <w:t>Set Up the tool location to use the CIM2MOD tool</w:t>
+      </w:r>
+    </w:p>
+    <w:p>
+      <w:pPr>
+        <w:spacing w:line="240" w:lineRule="auto"/>
+        <w:contextualSpacing/>
+        <w:jc w:val="both"/>
+      </w:pPr>
+      <w:r>
+        <w:t>Make sure you have the latest JAVA runtim</w:t>
+      </w:r>
+      <w:r>
+        <w:t>e installed (JAVA 1.6 or later). Then, create a working folder where to download and place the following required files:</w:t>
+      </w:r>
+    </w:p>
+    <w:p>
+      <w:pPr>
+        <w:spacing w:line="240" w:lineRule="auto"/>
+        <w:contextualSpacing/>
+        <w:jc w:val="both"/>
+      </w:pPr>
+      <w:r>
+        <w:t>Download</w:t>
+      </w:r>
+      <w:r>
+        <w:t>,</w:t>
+      </w:r>
+      <w:r>
+        <w:t xml:space="preserve"> from </w:t>
+      </w:r>
+      <w:proofErr w:type="gramStart"/>
+      <w:r>
+        <w:t>the .</w:t>
+      </w:r>
+      <w:proofErr w:type="gramEnd"/>
+      <w:r>
+        <w:t>/</w:t>
+      </w:r>
+      <w:proofErr w:type="spellStart"/>
+      <w:r>
+        <w:t>dist</w:t>
+      </w:r>
+      <w:proofErr w:type="spellEnd"/>
+      <w:r>
+        <w:t xml:space="preserve"> folder of the </w:t>
+      </w:r>
+      <w:proofErr w:type="spellStart"/>
+      <w:r>
+        <w:t>Github</w:t>
+      </w:r>
+      <w:proofErr w:type="spellEnd"/>
+      <w:r>
+        <w:t xml:space="preserve"> repository </w:t>
+      </w:r>
+      <w:hyperlink r:id="rId8" w:history="1">
+        <w:r>
+          <w:rPr>
+            <w:rStyle w:val="Hyperlink"/>
+          </w:rPr>
+          <w:t>https://github.com/ALSETLab/cim2modelica</w:t>
+        </w:r>
+      </w:hyperlink>
+      <w:r>
+        <w:t xml:space="preserve">, </w:t>
+      </w:r>
+      <w:r>
+        <w:t>the files:</w:t>
+      </w:r>
+    </w:p>
+    <w:p>
+      <w:pPr>
+        <w:pStyle w:val="ListParagraph"/>
         <w:numPr>
           <w:ilvl w:val="0"/>
-          <w:numId w:val="19"/>
+          <w:numId w:val="33"/>
         </w:numPr>
         <w:spacing w:line="240" w:lineRule="auto"/>
         <w:jc w:val="both"/>
-        <w:rPr>
-          <w:rFonts w:asciiTheme="minorHAnsi" w:hAnsiTheme="minorHAnsi" w:cstheme="minorHAnsi"/>
-          <w:b w:val="0"/>
-          <w:i/>
-          <w:sz w:val="20"/>
-          <w:szCs w:val="20"/>
-        </w:rPr>
-      </w:pPr>
-      <w:r>
-        <w:rPr>
-          <w:rFonts w:asciiTheme="minorHAnsi" w:hAnsiTheme="minorHAnsi" w:cstheme="minorHAnsi"/>
-          <w:b w:val="0"/>
-          <w:i/>
-          <w:sz w:val="20"/>
-          <w:szCs w:val="20"/>
-        </w:rPr>
-        <w:t>Usage</w:t>
-      </w:r>
-      <w:r>
-        <w:rPr>
-          <w:rFonts w:asciiTheme="minorHAnsi" w:hAnsiTheme="minorHAnsi" w:cstheme="minorHAnsi"/>
-          <w:b w:val="0"/>
-          <w:i/>
-          <w:sz w:val="20"/>
-          <w:szCs w:val="20"/>
-        </w:rPr>
-        <w:t xml:space="preserve"> details </w:t>
+      </w:pPr>
+      <w:r>
+        <w:t>The cim2modelica.jar (It contains the necessary libraries to run the code)</w:t>
       </w:r>
     </w:p>
     <w:p>
       <w:pPr>
+        <w:pStyle w:val="ListParagraph"/>
+        <w:numPr>
+          <w:ilvl w:val="0"/>
+          <w:numId w:val="33"/>
+        </w:numPr>
         <w:spacing w:line="240" w:lineRule="auto"/>
-        <w:contextualSpacing/>
         <w:jc w:val="both"/>
       </w:pPr>
       <w:r>
-        <w:t xml:space="preserve">This chapter explains how to use the tool </w:t>
-      </w:r>
-      <w:r>
-        <w:t>CIM To MODelica Factory</w:t>
+        <w:t xml:space="preserve">The </w:t>
+      </w:r>
+      <w:proofErr w:type="gramStart"/>
+      <w:r>
+        <w:t>directory .</w:t>
+      </w:r>
+      <w:proofErr w:type="gramEnd"/>
+      <w:r>
+        <w:t xml:space="preserve">/res and the files within the folder. Place these folders </w:t>
+      </w:r>
+      <w:r>
+        <w:t>w</w:t>
+      </w:r>
+      <w:r>
+        <w:t>ithin the same location of</w:t>
+      </w:r>
+      <w:r>
+        <w:t xml:space="preserve"> the .jar file</w:t>
       </w:r>
     </w:p>
     <w:p>
       <w:pPr>
         <w:spacing w:line="240" w:lineRule="auto"/>
-        <w:contextualSpacing/>
         <w:jc w:val="both"/>
       </w:pPr>
       <w:r>
-        <w:t>Make sure you have the latest JAVA runtim</w:t>
-      </w:r>
-      <w:r>
-        <w:t>e installed (JAVA 1.6 or later). Then, create a working folder where to download and place the following required files:</w:t>
+        <w:t>The final setup should look like the this</w:t>
+      </w:r>
+      <w:r>
+        <w:t>:</w:t>
       </w:r>
     </w:p>
     <w:p>
       <w:pPr>
         <w:spacing w:line="240" w:lineRule="auto"/>
-        <w:contextualSpacing/>
         <w:jc w:val="both"/>
       </w:pPr>
       <w:r>
-        <w:t>The cim2modelica.jar (It contains the necessary libraries to run the code)</w:t>
-      </w:r>
-    </w:p>
-    <w:p>
-      <w:pPr>
-        <w:spacing w:line="240" w:lineRule="auto"/>
-        <w:contextualSpacing/>
-        <w:jc w:val="both"/>
-      </w:pPr>
-      <w:r>
-        <w:t>As input files, w</w:t>
-      </w:r>
-      <w:r>
-        <w:t xml:space="preserve">ithin the same location as the .jar file create a </w:t>
-      </w:r>
-      <w:r>
-        <w:rPr>
-          <w:b/>
-          <w:i/>
-        </w:rPr>
-        <w:t>./res</w:t>
-      </w:r>
-      <w:r>
-        <w:t xml:space="preserve"> folder containing two subfolders:</w:t>
+        <w:drawing>
+          <wp:inline distT="0" distB="0" distL="0" distR="0" wp14:anchorId="6845D1DC" wp14:editId="29268E4C">
+            <wp:extent cx="5943600" cy="922020"/>
+            <wp:effectExtent l="0" t="0" r="0" b="0"/>
+            <wp:docPr id="2" name="Picture 2"/>
+            <wp:cNvGraphicFramePr>
+              <a:graphicFrameLocks xmlns:a="http://schemas.openxmlformats.org/drawingml/2006/main" noChangeAspect="1"/>
+            </wp:cNvGraphicFramePr>
+            <a:graphic xmlns:a="http://schemas.openxmlformats.org/drawingml/2006/main">
+              <a:graphicData uri="http://schemas.openxmlformats.org/drawingml/2006/picture">
+                <pic:pic xmlns:pic="http://schemas.openxmlformats.org/drawingml/2006/picture">
+                  <pic:nvPicPr>
+                    <pic:cNvPr id="1" name=""/>
+                    <pic:cNvPicPr/>
+                  </pic:nvPicPr>
+                  <pic:blipFill>
+                    <a:blip r:embed="rId9"/>
+                    <a:stretch>
+                      <a:fillRect/>
+                    </a:stretch>
+                  </pic:blipFill>
+                  <pic:spPr>
+                    <a:xfrm>
+                      <a:off x="0" y="0"/>
+                      <a:ext cx="5943600" cy="922020"/>
+                    </a:xfrm>
+                    <a:prstGeom prst="rect">
+                      <a:avLst/>
+                    </a:prstGeom>
+                  </pic:spPr>
+                </pic:pic>
+              </a:graphicData>
+            </a:graphic>
+          </wp:inline>
+        </w:drawing>
       </w:r>
     </w:p>
     <w:p>
@@ -147,7 +227,20 @@
         <w:rPr>
           <w:rFonts w:eastAsia="Times New Roman"/>
         </w:rPr>
-        <w:t>A sub</w:t>
+        <w:t>The</w:t>
+      </w:r>
+      <w:r>
+        <w:rPr>
+          <w:rFonts w:eastAsia="Times New Roman"/>
+        </w:rPr>
+        <w:t xml:space="preserve"> </w:t>
+      </w:r>
+      <w:proofErr w:type="gramStart"/>
+      <w:r>
+        <w:rPr>
+          <w:rFonts w:eastAsia="Times New Roman"/>
+        </w:rPr>
+        <w:t>sub</w:t>
       </w:r>
       <w:r>
         <w:rPr>
@@ -175,7 +268,17 @@
           <w:b/>
           <w:i/>
         </w:rPr>
-        <w:t>./res/</w:t>
+        <w:t>.</w:t>
+      </w:r>
+      <w:proofErr w:type="gramEnd"/>
+      <w:r>
+        <w:rPr>
+          <w:rStyle w:val="apple-converted-space"/>
+          <w:rFonts w:eastAsia="Times New Roman"/>
+          <w:b/>
+          <w:i/>
+        </w:rPr>
+        <w:t>/res/</w:t>
       </w:r>
       <w:r>
         <w:rPr>
@@ -193,11 +296,33 @@
         </w:rPr>
         <w:t> </w:t>
       </w:r>
+      <w:proofErr w:type="spellStart"/>
       <w:r>
         <w:rPr>
           <w:rFonts w:eastAsia="Times New Roman"/>
         </w:rPr>
-        <w:t>containing the mapping rules for populating the CIM values into the Modelica component instances of the model</w:t>
+        <w:t>containin</w:t>
+      </w:r>
+      <w:proofErr w:type="spellEnd"/>
+      <w:r>
+        <w:rPr>
+          <w:rFonts w:eastAsia="Times New Roman"/>
+        </w:rPr>
+        <w:t xml:space="preserve"> the mapping rules for populating the CIM values into the </w:t>
+      </w:r>
+      <w:proofErr w:type="spellStart"/>
+      <w:r>
+        <w:rPr>
+          <w:rFonts w:eastAsia="Times New Roman"/>
+        </w:rPr>
+        <w:t>Modelica</w:t>
+      </w:r>
+      <w:proofErr w:type="spellEnd"/>
+      <w:r>
+        <w:rPr>
+          <w:rFonts w:eastAsia="Times New Roman"/>
+        </w:rPr>
+        <w:t xml:space="preserve"> component instances of the model</w:t>
       </w:r>
     </w:p>
     <w:p>
@@ -217,7 +342,14 @@
         <w:rPr>
           <w:rFonts w:eastAsia="Times New Roman"/>
         </w:rPr>
-        <w:t>A subf</w:t>
+        <w:t xml:space="preserve">The </w:t>
+      </w:r>
+      <w:proofErr w:type="gramStart"/>
+      <w:r>
+        <w:rPr>
+          <w:rFonts w:eastAsia="Times New Roman"/>
+        </w:rPr>
+        <w:t>subf</w:t>
       </w:r>
       <w:r>
         <w:rPr>
@@ -239,7 +371,17 @@
           <w:b/>
           <w:i/>
         </w:rPr>
-        <w:t>./res/</w:t>
+        <w:t>.</w:t>
+      </w:r>
+      <w:proofErr w:type="gramEnd"/>
+      <w:r>
+        <w:rPr>
+          <w:rStyle w:val="apple-converted-space"/>
+          <w:rFonts w:eastAsia="Times New Roman"/>
+          <w:b/>
+          <w:i/>
+        </w:rPr>
+        <w:t>/res/</w:t>
       </w:r>
       <w:r>
         <w:rPr>
@@ -263,98 +405,88 @@
         </w:rPr>
         <w:t>containing the CIM files of the network model</w:t>
       </w:r>
+      <w:r>
+        <w:rPr>
+          <w:rFonts w:eastAsia="Times New Roman"/>
+        </w:rPr>
+        <w:t>. (This folder is optional, because you can use as input folder for the CIM profiles any other location)</w:t>
+      </w:r>
     </w:p>
     <w:p>
       <w:pPr>
-        <w:spacing w:after="240" w:line="240" w:lineRule="auto"/>
-        <w:contextualSpacing/>
+        <w:pStyle w:val="Heading1"/>
+        <w:spacing w:line="240" w:lineRule="auto"/>
         <w:jc w:val="both"/>
         <w:rPr>
-          <w:rFonts w:eastAsia="Times New Roman"/>
-        </w:rPr>
-      </w:pPr>
-      <w:r>
-        <w:rPr>
-          <w:rFonts w:eastAsia="Times New Roman"/>
+          <w:rFonts w:asciiTheme="minorHAnsi" w:hAnsiTheme="minorHAnsi" w:cstheme="minorHAnsi"/>
+          <w:i/>
+          <w:sz w:val="24"/>
+          <w:szCs w:val="22"/>
+        </w:rPr>
+      </w:pPr>
+      <w:r>
+        <w:rPr>
+          <w:rFonts w:asciiTheme="minorHAnsi" w:hAnsiTheme="minorHAnsi" w:cstheme="minorHAnsi"/>
+          <w:i/>
+          <w:sz w:val="24"/>
+          <w:szCs w:val="22"/>
         </w:rPr>
         <w:t>Using the tool in command line</w:t>
       </w:r>
     </w:p>
     <w:p>
       <w:pPr>
-        <w:spacing w:after="240" w:line="240" w:lineRule="auto"/>
-        <w:contextualSpacing/>
+        <w:pStyle w:val="ListParagraph"/>
+        <w:numPr>
+          <w:ilvl w:val="0"/>
+          <w:numId w:val="34"/>
+        </w:numPr>
+        <w:spacing w:line="240" w:lineRule="auto"/>
         <w:jc w:val="both"/>
-        <w:rPr>
-          <w:rFonts w:eastAsia="Times New Roman"/>
-          <w:b/>
-          <w:bCs/>
-        </w:rPr>
-      </w:pPr>
-      <w:r>
-        <w:rPr>
-          <w:rFonts w:eastAsia="Times New Roman"/>
-          <w:b/>
-          <w:bCs/>
-        </w:rPr>
+      </w:pPr>
+      <w:r>
+        <w:t xml:space="preserve">Type the command </w:t>
+      </w:r>
+      <w:r>
         <w:t xml:space="preserve">java -jar </w:t>
       </w:r>
       <w:r>
-        <w:rPr>
-          <w:rFonts w:eastAsia="Times New Roman"/>
-          <w:b/>
-          <w:bCs/>
-        </w:rPr>
         <w:t xml:space="preserve">cim2modelica.jar </w:t>
       </w:r>
-      <w:r>
-        <w:rPr>
-          <w:rFonts w:eastAsia="Times New Roman"/>
-          <w:b/>
-          <w:bCs/>
-        </w:rPr>
-        <w:t>folder_name model_given_name</w:t>
-      </w:r>
+      <w:proofErr w:type="spellStart"/>
+      <w:r>
+        <w:t>folder_name</w:t>
+      </w:r>
+      <w:proofErr w:type="spellEnd"/>
+      <w:r>
+        <w:t xml:space="preserve"> </w:t>
+      </w:r>
+      <w:proofErr w:type="spellStart"/>
+      <w:r>
+        <w:t>model_given_name</w:t>
+      </w:r>
+      <w:proofErr w:type="spellEnd"/>
     </w:p>
     <w:p>
       <w:pPr>
-        <w:spacing w:after="240" w:line="240" w:lineRule="auto"/>
-        <w:contextualSpacing/>
+        <w:pStyle w:val="ListParagraph"/>
+        <w:numPr>
+          <w:ilvl w:val="0"/>
+          <w:numId w:val="34"/>
+        </w:numPr>
+        <w:spacing w:line="240" w:lineRule="auto"/>
         <w:jc w:val="both"/>
-        <w:rPr>
-          <w:rFonts w:eastAsia="Times New Roman"/>
-        </w:rPr>
-      </w:pPr>
-      <w:r>
-        <w:rPr>
-          <w:rFonts w:eastAsia="Times New Roman"/>
-          <w:bCs/>
-        </w:rPr>
+      </w:pPr>
+      <w:r>
         <w:t xml:space="preserve">Make sure that within the </w:t>
       </w:r>
-      <w:r>
-        <w:rPr>
-          <w:rFonts w:eastAsia="Times New Roman"/>
-          <w:b/>
-          <w:bCs/>
-          <w:i/>
-        </w:rPr>
+      <w:proofErr w:type="spellStart"/>
+      <w:r>
         <w:t>folder_name</w:t>
       </w:r>
-      <w:r>
-        <w:rPr>
-          <w:rFonts w:eastAsia="Times New Roman"/>
-          <w:b/>
-          <w:bCs/>
-        </w:rPr>
-        <w:t xml:space="preserve"> </w:t>
-      </w:r>
-      <w:r>
-        <w:rPr>
-          <w:rFonts w:eastAsia="Times New Roman"/>
-          <w:bCs/>
-        </w:rPr>
-        <w:t>there are the following CIM profiles’ files:</w:t>
+      <w:proofErr w:type="spellEnd"/>
+      <w:r>
+        <w:t xml:space="preserve"> there are the following CIM profiles’ files:</w:t>
       </w:r>
     </w:p>
     <w:p>
@@ -581,8 +713,6 @@
         </w:rPr>
         <w:t xml:space="preserve">CIM </w:t>
       </w:r>
-      <w:bookmarkStart w:id="0" w:name="_GoBack"/>
-      <w:bookmarkEnd w:id="0"/>
       <w:r>
         <w:rPr>
           <w:rFonts w:eastAsia="Times New Roman"/>
@@ -592,32 +722,40 @@
     </w:p>
     <w:p>
       <w:pPr>
+        <w:pStyle w:val="ListParagraph"/>
+        <w:numPr>
+          <w:ilvl w:val="0"/>
+          <w:numId w:val="34"/>
+        </w:numPr>
         <w:spacing w:line="240" w:lineRule="auto"/>
         <w:jc w:val="both"/>
-        <w:rPr>
-          <w:rFonts w:eastAsia="Times New Roman"/>
-        </w:rPr>
-      </w:pPr>
-      <w:r>
-        <w:rPr>
-          <w:rFonts w:eastAsia="Times New Roman"/>
+      </w:pPr>
+      <w:bookmarkStart w:id="0" w:name="_GoBack"/>
+      <w:proofErr w:type="spellStart"/>
+      <w:r>
+        <w:rPr>
           <w:b/>
-          <w:iCs/>
         </w:rPr>
         <w:t>model_given_name</w:t>
       </w:r>
-      <w:r>
-        <w:rPr>
-          <w:rStyle w:val="apple-converted-space"/>
-          <w:rFonts w:eastAsia="Times New Roman"/>
+      <w:proofErr w:type="spellEnd"/>
+      <w:r>
+        <w:rPr>
+          <w:b/>
         </w:rPr>
         <w:t> </w:t>
       </w:r>
-      <w:r>
-        <w:rPr>
-          <w:rFonts w:eastAsia="Times New Roman"/>
-        </w:rPr>
-        <w:t>- name for the resulting Modelica model</w:t>
+      <w:bookmarkEnd w:id="0"/>
+      <w:r>
+        <w:t xml:space="preserve">- name for the resulting </w:t>
+      </w:r>
+      <w:proofErr w:type="spellStart"/>
+      <w:r>
+        <w:t>Modelica</w:t>
+      </w:r>
+      <w:proofErr w:type="spellEnd"/>
+      <w:r>
+        <w:t xml:space="preserve"> model</w:t>
       </w:r>
     </w:p>
     <w:p>
@@ -633,7 +771,14 @@
         <w:rPr>
           <w:rFonts w:eastAsia="Times New Roman"/>
         </w:rPr>
-        <w:t xml:space="preserve">As output files, the cim2modelica tool will create a folder with the name </w:t>
+        <w:t xml:space="preserve">As output files, the cim2modelica tool will create a folder with the </w:t>
+      </w:r>
+      <w:proofErr w:type="gramStart"/>
+      <w:r>
+        <w:rPr>
+          <w:rFonts w:eastAsia="Times New Roman"/>
+        </w:rPr>
+        <w:t xml:space="preserve">name </w:t>
       </w:r>
       <w:r>
         <w:rPr>
@@ -641,13 +786,36 @@
           <w:b/>
           <w:i/>
         </w:rPr>
-        <w:t>./model</w:t>
-      </w:r>
+        <w:t>.</w:t>
+      </w:r>
+      <w:proofErr w:type="gramEnd"/>
       <w:r>
         <w:rPr>
           <w:rFonts w:eastAsia="Times New Roman"/>
-        </w:rPr>
-        <w:t>, where the tool will save the generated Modelica files</w:t>
+          <w:b/>
+          <w:i/>
+        </w:rPr>
+        <w:t>/model</w:t>
+      </w:r>
+      <w:r>
+        <w:rPr>
+          <w:rFonts w:eastAsia="Times New Roman"/>
+        </w:rPr>
+        <w:t xml:space="preserve">, where the tool will save the generated </w:t>
+      </w:r>
+      <w:proofErr w:type="spellStart"/>
+      <w:r>
+        <w:rPr>
+          <w:rFonts w:eastAsia="Times New Roman"/>
+        </w:rPr>
+        <w:t>Modelica</w:t>
+      </w:r>
+      <w:proofErr w:type="spellEnd"/>
+      <w:r>
+        <w:rPr>
+          <w:rFonts w:eastAsia="Times New Roman"/>
+        </w:rPr>
+        <w:t xml:space="preserve"> files</w:t>
       </w:r>
     </w:p>
     <w:p>
@@ -673,6 +841,7 @@
           <w:noProof/>
           <w:lang w:eastAsia="en-US"/>
         </w:rPr>
+        <w:lastRenderedPageBreak/>
         <w:drawing>
           <wp:inline distT="0" distB="0" distL="0" distR="0" wp14:anchorId="0CD41C5D" wp14:editId="35866E11">
             <wp:extent cx="5943600" cy="1403350"/>
@@ -689,7 +858,7 @@
                     <pic:cNvPicPr/>
                   </pic:nvPicPr>
                   <pic:blipFill>
-                    <a:blip r:embed="rId8">
+                    <a:blip r:embed="rId10">
                       <a:extLst>
                         <a:ext uri="{28A0092B-C50C-407E-A947-70E740481C1C}">
                           <a14:useLocalDpi xmlns:a14="http://schemas.microsoft.com/office/drawing/2010/main" val="0"/>
@@ -751,7 +920,31 @@
         <w:fldChar w:fldCharType="end"/>
       </w:r>
       <w:r>
-        <w:t xml:space="preserve"> Detail of the resulting IEEE_9Bus model from CIM profiles. Machines with controllers are modeled in the .mo files under the ./PowerPlant folder.</w:t>
+        <w:t xml:space="preserve"> Detail of the resulting IEEE_9Bus model from CIM profiles. Machines with controllers are modeled in the .</w:t>
+      </w:r>
+      <w:proofErr w:type="spellStart"/>
+      <w:r>
+        <w:t>mo</w:t>
+      </w:r>
+      <w:proofErr w:type="spellEnd"/>
+      <w:r>
+        <w:t xml:space="preserve"> files under </w:t>
+      </w:r>
+      <w:proofErr w:type="gramStart"/>
+      <w:r>
+        <w:t>the .</w:t>
+      </w:r>
+      <w:proofErr w:type="gramEnd"/>
+      <w:r>
+        <w:t>/</w:t>
+      </w:r>
+      <w:proofErr w:type="spellStart"/>
+      <w:r>
+        <w:t>PowerPlant</w:t>
+      </w:r>
+      <w:proofErr w:type="spellEnd"/>
+      <w:r>
+        <w:t xml:space="preserve"> folder.</w:t>
       </w:r>
     </w:p>
     <w:p>
@@ -998,6 +1191,7 @@
                 <w:szCs w:val="20"/>
               </w:rPr>
             </w:pPr>
+            <w:proofErr w:type="spellStart"/>
             <w:r>
               <w:rPr>
                 <w:b/>
@@ -1007,6 +1201,7 @@
               </w:rPr>
               <w:t>Nr</w:t>
             </w:r>
+            <w:proofErr w:type="spellEnd"/>
           </w:p>
         </w:tc>
         <w:tc>
@@ -1175,7 +1370,27 @@
                 <w:sz w:val="20"/>
                 <w:szCs w:val="20"/>
               </w:rPr>
-              <w:t>for example 1.1, 2.4 etc.</w:t>
+              <w:t xml:space="preserve">for </w:t>
+            </w:r>
+            <w:proofErr w:type="gramStart"/>
+            <w:r>
+              <w:rPr>
+                <w:i/>
+                <w:iCs/>
+                <w:sz w:val="20"/>
+                <w:szCs w:val="20"/>
+              </w:rPr>
+              <w:t>example</w:t>
+            </w:r>
+            <w:proofErr w:type="gramEnd"/>
+            <w:r>
+              <w:rPr>
+                <w:i/>
+                <w:iCs/>
+                <w:sz w:val="20"/>
+                <w:szCs w:val="20"/>
+              </w:rPr>
+              <w:t xml:space="preserve"> 1.1, 2.4 etc.</w:t>
             </w:r>
           </w:p>
         </w:tc>
@@ -1256,6 +1471,7 @@
                 <w:szCs w:val="20"/>
               </w:rPr>
             </w:pPr>
+            <w:proofErr w:type="gramStart"/>
             <w:r>
               <w:rPr>
                 <w:i/>
@@ -1263,7 +1479,17 @@
                 <w:sz w:val="20"/>
                 <w:szCs w:val="20"/>
               </w:rPr>
-              <w:t xml:space="preserve">example : https://github.com/combogenomics/DuctApe/releases/tag/DuctApe-0.16.4 </w:t>
+              <w:t>example :</w:t>
+            </w:r>
+            <w:proofErr w:type="gramEnd"/>
+            <w:r>
+              <w:rPr>
+                <w:i/>
+                <w:iCs/>
+                <w:sz w:val="20"/>
+                <w:szCs w:val="20"/>
+              </w:rPr>
+              <w:t xml:space="preserve"> https://github.com/combogenomics/DuctApe/releases/tag/DuctApe-0.16.4 </w:t>
             </w:r>
           </w:p>
         </w:tc>
@@ -1440,7 +1666,27 @@
                 <w:sz w:val="20"/>
                 <w:szCs w:val="20"/>
               </w:rPr>
-              <w:t>for example Android, BSD, iOS, Linux, OS X, Microsoft Windows, Unix-like , IBM z/OS, distributed / web based etc.</w:t>
+              <w:t>for example Android, BSD, iOS, Linux, OS X, Microsoft Windows, Unix-</w:t>
+            </w:r>
+            <w:proofErr w:type="gramStart"/>
+            <w:r>
+              <w:rPr>
+                <w:i/>
+                <w:iCs/>
+                <w:sz w:val="20"/>
+                <w:szCs w:val="20"/>
+              </w:rPr>
+              <w:t>like ,</w:t>
+            </w:r>
+            <w:proofErr w:type="gramEnd"/>
+            <w:r>
+              <w:rPr>
+                <w:i/>
+                <w:iCs/>
+                <w:sz w:val="20"/>
+                <w:szCs w:val="20"/>
+              </w:rPr>
+              <w:t xml:space="preserve"> IBM z/OS, distributed / web based etc.</w:t>
             </w:r>
           </w:p>
         </w:tc>
@@ -1860,6 +2106,7 @@
                 <w:szCs w:val="20"/>
               </w:rPr>
             </w:pPr>
+            <w:proofErr w:type="spellStart"/>
             <w:r>
               <w:rPr>
                 <w:b/>
@@ -1869,6 +2116,7 @@
               </w:rPr>
               <w:t>Nr</w:t>
             </w:r>
+            <w:proofErr w:type="spellEnd"/>
           </w:p>
         </w:tc>
         <w:tc>
@@ -2016,7 +2264,27 @@
                 <w:sz w:val="20"/>
                 <w:szCs w:val="20"/>
               </w:rPr>
-              <w:t>For example v42</w:t>
+              <w:t xml:space="preserve">For </w:t>
+            </w:r>
+            <w:proofErr w:type="gramStart"/>
+            <w:r>
+              <w:rPr>
+                <w:i/>
+                <w:iCs/>
+                <w:sz w:val="20"/>
+                <w:szCs w:val="20"/>
+              </w:rPr>
+              <w:t>example</w:t>
+            </w:r>
+            <w:proofErr w:type="gramEnd"/>
+            <w:r>
+              <w:rPr>
+                <w:i/>
+                <w:iCs/>
+                <w:sz w:val="20"/>
+                <w:szCs w:val="20"/>
+              </w:rPr>
+              <w:t xml:space="preserve"> v42</w:t>
             </w:r>
           </w:p>
         </w:tc>
@@ -2104,7 +2372,27 @@
                 <w:sz w:val="20"/>
                 <w:szCs w:val="20"/>
               </w:rPr>
-              <w:t>For example : https://github.com/mozart/mozart2</w:t>
+              <w:t xml:space="preserve">For </w:t>
+            </w:r>
+            <w:proofErr w:type="gramStart"/>
+            <w:r>
+              <w:rPr>
+                <w:i/>
+                <w:iCs/>
+                <w:sz w:val="20"/>
+                <w:szCs w:val="20"/>
+              </w:rPr>
+              <w:t>example :</w:t>
+            </w:r>
+            <w:proofErr w:type="gramEnd"/>
+            <w:r>
+              <w:rPr>
+                <w:i/>
+                <w:iCs/>
+                <w:sz w:val="20"/>
+                <w:szCs w:val="20"/>
+              </w:rPr>
+              <w:t xml:space="preserve"> https://github.com/mozart/mozart2</w:t>
             </w:r>
           </w:p>
         </w:tc>
@@ -2280,7 +2568,67 @@
                 <w:sz w:val="20"/>
                 <w:szCs w:val="20"/>
               </w:rPr>
-              <w:t>For example svn, git, mercurial, etc</w:t>
+              <w:t xml:space="preserve">For </w:t>
+            </w:r>
+            <w:proofErr w:type="gramStart"/>
+            <w:r>
+              <w:rPr>
+                <w:i/>
+                <w:iCs/>
+                <w:sz w:val="20"/>
+                <w:szCs w:val="20"/>
+              </w:rPr>
+              <w:t>example</w:t>
+            </w:r>
+            <w:proofErr w:type="gramEnd"/>
+            <w:r>
+              <w:rPr>
+                <w:i/>
+                <w:iCs/>
+                <w:sz w:val="20"/>
+                <w:szCs w:val="20"/>
+              </w:rPr>
+              <w:t xml:space="preserve"> </w:t>
+            </w:r>
+            <w:proofErr w:type="spellStart"/>
+            <w:r>
+              <w:rPr>
+                <w:i/>
+                <w:iCs/>
+                <w:sz w:val="20"/>
+                <w:szCs w:val="20"/>
+              </w:rPr>
+              <w:t>svn</w:t>
+            </w:r>
+            <w:proofErr w:type="spellEnd"/>
+            <w:r>
+              <w:rPr>
+                <w:i/>
+                <w:iCs/>
+                <w:sz w:val="20"/>
+                <w:szCs w:val="20"/>
+              </w:rPr>
+              <w:t xml:space="preserve">, </w:t>
+            </w:r>
+            <w:proofErr w:type="spellStart"/>
+            <w:r>
+              <w:rPr>
+                <w:i/>
+                <w:iCs/>
+                <w:sz w:val="20"/>
+                <w:szCs w:val="20"/>
+              </w:rPr>
+              <w:t>git</w:t>
+            </w:r>
+            <w:proofErr w:type="spellEnd"/>
+            <w:r>
+              <w:rPr>
+                <w:i/>
+                <w:iCs/>
+                <w:sz w:val="20"/>
+                <w:szCs w:val="20"/>
+              </w:rPr>
+              <w:t>, mercurial, etc</w:t>
             </w:r>
             <w:r>
               <w:rPr>
@@ -2386,7 +2734,47 @@
                 <w:sz w:val="20"/>
                 <w:szCs w:val="20"/>
               </w:rPr>
-              <w:t>For example c++, python , r, etc</w:t>
+              <w:t xml:space="preserve">For example </w:t>
+            </w:r>
+            <w:proofErr w:type="spellStart"/>
+            <w:r>
+              <w:rPr>
+                <w:i/>
+                <w:iCs/>
+                <w:sz w:val="20"/>
+                <w:szCs w:val="20"/>
+              </w:rPr>
+              <w:t>c++</w:t>
+            </w:r>
+            <w:proofErr w:type="spellEnd"/>
+            <w:r>
+              <w:rPr>
+                <w:i/>
+                <w:iCs/>
+                <w:sz w:val="20"/>
+                <w:szCs w:val="20"/>
+              </w:rPr>
+              <w:t xml:space="preserve">, </w:t>
+            </w:r>
+            <w:proofErr w:type="gramStart"/>
+            <w:r>
+              <w:rPr>
+                <w:i/>
+                <w:iCs/>
+                <w:sz w:val="20"/>
+                <w:szCs w:val="20"/>
+              </w:rPr>
+              <w:t>python ,</w:t>
+            </w:r>
+            <w:proofErr w:type="gramEnd"/>
+            <w:r>
+              <w:rPr>
+                <w:i/>
+                <w:iCs/>
+                <w:sz w:val="20"/>
+                <w:szCs w:val="20"/>
+              </w:rPr>
+              <w:t xml:space="preserve"> r, etc</w:t>
             </w:r>
             <w:r>
               <w:rPr>
@@ -2571,7 +2959,27 @@
                 <w:sz w:val="20"/>
                 <w:szCs w:val="20"/>
               </w:rPr>
-              <w:t>For example : http://mozart.github.io/documentation/</w:t>
+              <w:t xml:space="preserve">For </w:t>
+            </w:r>
+            <w:proofErr w:type="gramStart"/>
+            <w:r>
+              <w:rPr>
+                <w:i/>
+                <w:iCs/>
+                <w:sz w:val="20"/>
+                <w:szCs w:val="20"/>
+              </w:rPr>
+              <w:t>example :</w:t>
+            </w:r>
+            <w:proofErr w:type="gramEnd"/>
+            <w:r>
+              <w:rPr>
+                <w:i/>
+                <w:iCs/>
+                <w:sz w:val="20"/>
+                <w:szCs w:val="20"/>
+              </w:rPr>
+              <w:t xml:space="preserve"> http://mozart.github.io/documentation/</w:t>
             </w:r>
           </w:p>
         </w:tc>
@@ -4664,6 +5072,178 @@
     </w:lvl>
   </w:abstractNum>
   <w:abstractNum w:abstractNumId="17">
+    <w:nsid w:val="44B8117A"/>
+    <w:multiLevelType w:val="hybridMultilevel"/>
+    <w:tmpl w:val="DE04C8B0"/>
+    <w:lvl w:ilvl="0" w:tplc="0409000F">
+      <w:start w:val="1"/>
+      <w:numFmt w:val="decimal"/>
+      <w:lvlText w:val="%1."/>
+      <w:lvlJc w:val="left"/>
+      <w:pPr>
+        <w:ind w:left="720" w:hanging="360"/>
+      </w:pPr>
+    </w:lvl>
+    <w:lvl w:ilvl="1" w:tplc="04090019" w:tentative="1">
+      <w:start w:val="1"/>
+      <w:numFmt w:val="lowerLetter"/>
+      <w:lvlText w:val="%2."/>
+      <w:lvlJc w:val="left"/>
+      <w:pPr>
+        <w:ind w:left="1440" w:hanging="360"/>
+      </w:pPr>
+    </w:lvl>
+    <w:lvl w:ilvl="2" w:tplc="0409001B" w:tentative="1">
+      <w:start w:val="1"/>
+      <w:numFmt w:val="lowerRoman"/>
+      <w:lvlText w:val="%3."/>
+      <w:lvlJc w:val="right"/>
+      <w:pPr>
+        <w:ind w:left="2160" w:hanging="180"/>
+      </w:pPr>
+    </w:lvl>
+    <w:lvl w:ilvl="3" w:tplc="0409000F" w:tentative="1">
+      <w:start w:val="1"/>
+      <w:numFmt w:val="decimal"/>
+      <w:lvlText w:val="%4."/>
+      <w:lvlJc w:val="left"/>
+      <w:pPr>
+        <w:ind w:left="2880" w:hanging="360"/>
+      </w:pPr>
+    </w:lvl>
+    <w:lvl w:ilvl="4" w:tplc="04090019" w:tentative="1">
+      <w:start w:val="1"/>
+      <w:numFmt w:val="lowerLetter"/>
+      <w:lvlText w:val="%5."/>
+      <w:lvlJc w:val="left"/>
+      <w:pPr>
+        <w:ind w:left="3600" w:hanging="360"/>
+      </w:pPr>
+    </w:lvl>
+    <w:lvl w:ilvl="5" w:tplc="0409001B" w:tentative="1">
+      <w:start w:val="1"/>
+      <w:numFmt w:val="lowerRoman"/>
+      <w:lvlText w:val="%6."/>
+      <w:lvlJc w:val="right"/>
+      <w:pPr>
+        <w:ind w:left="4320" w:hanging="180"/>
+      </w:pPr>
+    </w:lvl>
+    <w:lvl w:ilvl="6" w:tplc="0409000F" w:tentative="1">
+      <w:start w:val="1"/>
+      <w:numFmt w:val="decimal"/>
+      <w:lvlText w:val="%7."/>
+      <w:lvlJc w:val="left"/>
+      <w:pPr>
+        <w:ind w:left="5040" w:hanging="360"/>
+      </w:pPr>
+    </w:lvl>
+    <w:lvl w:ilvl="7" w:tplc="04090019" w:tentative="1">
+      <w:start w:val="1"/>
+      <w:numFmt w:val="lowerLetter"/>
+      <w:lvlText w:val="%8."/>
+      <w:lvlJc w:val="left"/>
+      <w:pPr>
+        <w:ind w:left="5760" w:hanging="360"/>
+      </w:pPr>
+    </w:lvl>
+    <w:lvl w:ilvl="8" w:tplc="0409001B" w:tentative="1">
+      <w:start w:val="1"/>
+      <w:numFmt w:val="lowerRoman"/>
+      <w:lvlText w:val="%9."/>
+      <w:lvlJc w:val="right"/>
+      <w:pPr>
+        <w:ind w:left="6480" w:hanging="180"/>
+      </w:pPr>
+    </w:lvl>
+  </w:abstractNum>
+  <w:abstractNum w:abstractNumId="18">
+    <w:nsid w:val="46520C09"/>
+    <w:multiLevelType w:val="hybridMultilevel"/>
+    <w:tmpl w:val="DE04C8B0"/>
+    <w:lvl w:ilvl="0" w:tplc="0409000F">
+      <w:start w:val="1"/>
+      <w:numFmt w:val="decimal"/>
+      <w:lvlText w:val="%1."/>
+      <w:lvlJc w:val="left"/>
+      <w:pPr>
+        <w:ind w:left="720" w:hanging="360"/>
+      </w:pPr>
+    </w:lvl>
+    <w:lvl w:ilvl="1" w:tplc="04090019" w:tentative="1">
+      <w:start w:val="1"/>
+      <w:numFmt w:val="lowerLetter"/>
+      <w:lvlText w:val="%2."/>
+      <w:lvlJc w:val="left"/>
+      <w:pPr>
+        <w:ind w:left="1440" w:hanging="360"/>
+      </w:pPr>
+    </w:lvl>
+    <w:lvl w:ilvl="2" w:tplc="0409001B" w:tentative="1">
+      <w:start w:val="1"/>
+      <w:numFmt w:val="lowerRoman"/>
+      <w:lvlText w:val="%3."/>
+      <w:lvlJc w:val="right"/>
+      <w:pPr>
+        <w:ind w:left="2160" w:hanging="180"/>
+      </w:pPr>
+    </w:lvl>
+    <w:lvl w:ilvl="3" w:tplc="0409000F" w:tentative="1">
+      <w:start w:val="1"/>
+      <w:numFmt w:val="decimal"/>
+      <w:lvlText w:val="%4."/>
+      <w:lvlJc w:val="left"/>
+      <w:pPr>
+        <w:ind w:left="2880" w:hanging="360"/>
+      </w:pPr>
+    </w:lvl>
+    <w:lvl w:ilvl="4" w:tplc="04090019" w:tentative="1">
+      <w:start w:val="1"/>
+      <w:numFmt w:val="lowerLetter"/>
+      <w:lvlText w:val="%5."/>
+      <w:lvlJc w:val="left"/>
+      <w:pPr>
+        <w:ind w:left="3600" w:hanging="360"/>
+      </w:pPr>
+    </w:lvl>
+    <w:lvl w:ilvl="5" w:tplc="0409001B" w:tentative="1">
+      <w:start w:val="1"/>
+      <w:numFmt w:val="lowerRoman"/>
+      <w:lvlText w:val="%6."/>
+      <w:lvlJc w:val="right"/>
+      <w:pPr>
+        <w:ind w:left="4320" w:hanging="180"/>
+      </w:pPr>
+    </w:lvl>
+    <w:lvl w:ilvl="6" w:tplc="0409000F" w:tentative="1">
+      <w:start w:val="1"/>
+      <w:numFmt w:val="decimal"/>
+      <w:lvlText w:val="%7."/>
+      <w:lvlJc w:val="left"/>
+      <w:pPr>
+        <w:ind w:left="5040" w:hanging="360"/>
+      </w:pPr>
+    </w:lvl>
+    <w:lvl w:ilvl="7" w:tplc="04090019" w:tentative="1">
+      <w:start w:val="1"/>
+      <w:numFmt w:val="lowerLetter"/>
+      <w:lvlText w:val="%8."/>
+      <w:lvlJc w:val="left"/>
+      <w:pPr>
+        <w:ind w:left="5760" w:hanging="360"/>
+      </w:pPr>
+    </w:lvl>
+    <w:lvl w:ilvl="8" w:tplc="0409001B" w:tentative="1">
+      <w:start w:val="1"/>
+      <w:numFmt w:val="lowerRoman"/>
+      <w:lvlText w:val="%9."/>
+      <w:lvlJc w:val="right"/>
+      <w:pPr>
+        <w:ind w:left="6480" w:hanging="180"/>
+      </w:pPr>
+    </w:lvl>
+  </w:abstractNum>
+  <w:abstractNum w:abstractNumId="19">
     <w:nsid w:val="46655B3F"/>
     <w:multiLevelType w:val="multilevel"/>
     <w:tmpl w:val="A6F4870C"/>
@@ -4776,7 +5356,7 @@
       </w:rPr>
     </w:lvl>
   </w:abstractNum>
-  <w:abstractNum w:abstractNumId="18">
+  <w:abstractNum w:abstractNumId="20">
     <w:nsid w:val="479C6628"/>
     <w:multiLevelType w:val="hybridMultilevel"/>
     <w:tmpl w:val="CA7A5790"/>
@@ -4862,7 +5442,7 @@
       </w:pPr>
     </w:lvl>
   </w:abstractNum>
-  <w:abstractNum w:abstractNumId="19">
+  <w:abstractNum w:abstractNumId="21">
     <w:nsid w:val="4BA8419E"/>
     <w:multiLevelType w:val="hybridMultilevel"/>
     <w:tmpl w:val="151C46C4"/>
@@ -4975,7 +5555,7 @@
       </w:rPr>
     </w:lvl>
   </w:abstractNum>
-  <w:abstractNum w:abstractNumId="20">
+  <w:abstractNum w:abstractNumId="22">
     <w:nsid w:val="54EF1605"/>
     <w:multiLevelType w:val="hybridMultilevel"/>
     <w:tmpl w:val="508ED118"/>
@@ -5087,7 +5667,7 @@
       </w:rPr>
     </w:lvl>
   </w:abstractNum>
-  <w:abstractNum w:abstractNumId="21">
+  <w:abstractNum w:abstractNumId="23">
     <w:nsid w:val="59DE7272"/>
     <w:multiLevelType w:val="hybridMultilevel"/>
     <w:tmpl w:val="876EFC44"/>
@@ -5200,7 +5780,7 @@
       </w:rPr>
     </w:lvl>
   </w:abstractNum>
-  <w:abstractNum w:abstractNumId="22">
+  <w:abstractNum w:abstractNumId="24">
     <w:nsid w:val="5E116DB3"/>
     <w:multiLevelType w:val="hybridMultilevel"/>
     <w:tmpl w:val="97D67D56"/>
@@ -5313,7 +5893,7 @@
       </w:rPr>
     </w:lvl>
   </w:abstractNum>
-  <w:abstractNum w:abstractNumId="23">
+  <w:abstractNum w:abstractNumId="25">
     <w:nsid w:val="605579D2"/>
     <w:multiLevelType w:val="hybridMultilevel"/>
     <w:tmpl w:val="0EFE8DA4"/>
@@ -5402,7 +5982,7 @@
       </w:pPr>
     </w:lvl>
   </w:abstractNum>
-  <w:abstractNum w:abstractNumId="24">
+  <w:abstractNum w:abstractNumId="26">
     <w:nsid w:val="614738BB"/>
     <w:multiLevelType w:val="hybridMultilevel"/>
     <w:tmpl w:val="CA7A5790"/>
@@ -5488,7 +6068,7 @@
       </w:pPr>
     </w:lvl>
   </w:abstractNum>
-  <w:abstractNum w:abstractNumId="25">
+  <w:abstractNum w:abstractNumId="27">
     <w:nsid w:val="629707DB"/>
     <w:multiLevelType w:val="hybridMultilevel"/>
     <w:tmpl w:val="B0AAFB14"/>
@@ -5577,7 +6157,7 @@
       </w:pPr>
     </w:lvl>
   </w:abstractNum>
-  <w:abstractNum w:abstractNumId="26">
+  <w:abstractNum w:abstractNumId="28">
     <w:nsid w:val="63D772E2"/>
     <w:multiLevelType w:val="hybridMultilevel"/>
     <w:tmpl w:val="3CD0780E"/>
@@ -5689,7 +6269,7 @@
       </w:rPr>
     </w:lvl>
   </w:abstractNum>
-  <w:abstractNum w:abstractNumId="27">
+  <w:abstractNum w:abstractNumId="29">
     <w:nsid w:val="64B713D3"/>
     <w:multiLevelType w:val="hybridMultilevel"/>
     <w:tmpl w:val="59A8E7FC"/>
@@ -5802,7 +6382,7 @@
       </w:rPr>
     </w:lvl>
   </w:abstractNum>
-  <w:abstractNum w:abstractNumId="28">
+  <w:abstractNum w:abstractNumId="30">
     <w:nsid w:val="6A324673"/>
     <w:multiLevelType w:val="hybridMultilevel"/>
     <w:tmpl w:val="EB6C3EE0"/>
@@ -5914,7 +6494,7 @@
       </w:rPr>
     </w:lvl>
   </w:abstractNum>
-  <w:abstractNum w:abstractNumId="29">
+  <w:abstractNum w:abstractNumId="31">
     <w:nsid w:val="6E075C18"/>
     <w:multiLevelType w:val="hybridMultilevel"/>
     <w:tmpl w:val="16D2E656"/>
@@ -6003,7 +6583,93 @@
       </w:pPr>
     </w:lvl>
   </w:abstractNum>
-  <w:abstractNum w:abstractNumId="30">
+  <w:abstractNum w:abstractNumId="32">
+    <w:nsid w:val="6E730BC2"/>
+    <w:multiLevelType w:val="hybridMultilevel"/>
+    <w:tmpl w:val="727ECF12"/>
+    <w:lvl w:ilvl="0" w:tplc="04090017">
+      <w:start w:val="1"/>
+      <w:numFmt w:val="lowerLetter"/>
+      <w:lvlText w:val="%1)"/>
+      <w:lvlJc w:val="left"/>
+      <w:pPr>
+        <w:ind w:left="720" w:hanging="360"/>
+      </w:pPr>
+    </w:lvl>
+    <w:lvl w:ilvl="1" w:tplc="04090019" w:tentative="1">
+      <w:start w:val="1"/>
+      <w:numFmt w:val="lowerLetter"/>
+      <w:lvlText w:val="%2."/>
+      <w:lvlJc w:val="left"/>
+      <w:pPr>
+        <w:ind w:left="1440" w:hanging="360"/>
+      </w:pPr>
+    </w:lvl>
+    <w:lvl w:ilvl="2" w:tplc="0409001B" w:tentative="1">
+      <w:start w:val="1"/>
+      <w:numFmt w:val="lowerRoman"/>
+      <w:lvlText w:val="%3."/>
+      <w:lvlJc w:val="right"/>
+      <w:pPr>
+        <w:ind w:left="2160" w:hanging="180"/>
+      </w:pPr>
+    </w:lvl>
+    <w:lvl w:ilvl="3" w:tplc="0409000F" w:tentative="1">
+      <w:start w:val="1"/>
+      <w:numFmt w:val="decimal"/>
+      <w:lvlText w:val="%4."/>
+      <w:lvlJc w:val="left"/>
+      <w:pPr>
+        <w:ind w:left="2880" w:hanging="360"/>
+      </w:pPr>
+    </w:lvl>
+    <w:lvl w:ilvl="4" w:tplc="04090019" w:tentative="1">
+      <w:start w:val="1"/>
+      <w:numFmt w:val="lowerLetter"/>
+      <w:lvlText w:val="%5."/>
+      <w:lvlJc w:val="left"/>
+      <w:pPr>
+        <w:ind w:left="3600" w:hanging="360"/>
+      </w:pPr>
+    </w:lvl>
+    <w:lvl w:ilvl="5" w:tplc="0409001B" w:tentative="1">
+      <w:start w:val="1"/>
+      <w:numFmt w:val="lowerRoman"/>
+      <w:lvlText w:val="%6."/>
+      <w:lvlJc w:val="right"/>
+      <w:pPr>
+        <w:ind w:left="4320" w:hanging="180"/>
+      </w:pPr>
+    </w:lvl>
+    <w:lvl w:ilvl="6" w:tplc="0409000F" w:tentative="1">
+      <w:start w:val="1"/>
+      <w:numFmt w:val="decimal"/>
+      <w:lvlText w:val="%7."/>
+      <w:lvlJc w:val="left"/>
+      <w:pPr>
+        <w:ind w:left="5040" w:hanging="360"/>
+      </w:pPr>
+    </w:lvl>
+    <w:lvl w:ilvl="7" w:tplc="04090019" w:tentative="1">
+      <w:start w:val="1"/>
+      <w:numFmt w:val="lowerLetter"/>
+      <w:lvlText w:val="%8."/>
+      <w:lvlJc w:val="left"/>
+      <w:pPr>
+        <w:ind w:left="5760" w:hanging="360"/>
+      </w:pPr>
+    </w:lvl>
+    <w:lvl w:ilvl="8" w:tplc="0409001B" w:tentative="1">
+      <w:start w:val="1"/>
+      <w:numFmt w:val="lowerRoman"/>
+      <w:lvlText w:val="%9."/>
+      <w:lvlJc w:val="right"/>
+      <w:pPr>
+        <w:ind w:left="6480" w:hanging="180"/>
+      </w:pPr>
+    </w:lvl>
+  </w:abstractNum>
+  <w:abstractNum w:abstractNumId="33">
     <w:nsid w:val="72EC09A0"/>
     <w:multiLevelType w:val="hybridMultilevel"/>
     <w:tmpl w:val="C0DC4EB4"/>
@@ -6096,13 +6762,13 @@
     <w:abstractNumId w:val="11"/>
   </w:num>
   <w:num w:numId="3">
-    <w:abstractNumId w:val="20"/>
+    <w:abstractNumId w:val="22"/>
   </w:num>
   <w:num w:numId="4">
     <w:abstractNumId w:val="2"/>
   </w:num>
   <w:num w:numId="5">
-    <w:abstractNumId w:val="28"/>
+    <w:abstractNumId w:val="30"/>
   </w:num>
   <w:num w:numId="6">
     <w:abstractNumId w:val="1"/>
@@ -6114,10 +6780,10 @@
     <w:abstractNumId w:val="3"/>
   </w:num>
   <w:num w:numId="9">
-    <w:abstractNumId w:val="25"/>
+    <w:abstractNumId w:val="27"/>
   </w:num>
   <w:num w:numId="10">
-    <w:abstractNumId w:val="29"/>
+    <w:abstractNumId w:val="31"/>
   </w:num>
   <w:num w:numId="11">
     <w:abstractNumId w:val="4"/>
@@ -6126,16 +6792,16 @@
     <w:abstractNumId w:val="12"/>
   </w:num>
   <w:num w:numId="13">
-    <w:abstractNumId w:val="17"/>
+    <w:abstractNumId w:val="19"/>
   </w:num>
   <w:num w:numId="14">
     <w:abstractNumId w:val="0"/>
   </w:num>
   <w:num w:numId="15">
-    <w:abstractNumId w:val="23"/>
+    <w:abstractNumId w:val="25"/>
   </w:num>
   <w:num w:numId="16">
-    <w:abstractNumId w:val="19"/>
+    <w:abstractNumId w:val="21"/>
   </w:num>
   <w:num w:numId="17">
     <w:abstractNumId w:val="16"/>
@@ -6147,7 +6813,7 @@
     <w:abstractNumId w:val="10"/>
   </w:num>
   <w:num w:numId="20">
-    <w:abstractNumId w:val="22"/>
+    <w:abstractNumId w:val="24"/>
   </w:num>
   <w:num w:numId="21">
     <w:abstractNumId w:val="7"/>
@@ -6156,31 +6822,40 @@
     <w:abstractNumId w:val="14"/>
   </w:num>
   <w:num w:numId="23">
-    <w:abstractNumId w:val="21"/>
+    <w:abstractNumId w:val="23"/>
   </w:num>
   <w:num w:numId="24">
     <w:abstractNumId w:val="6"/>
   </w:num>
   <w:num w:numId="25">
-    <w:abstractNumId w:val="30"/>
+    <w:abstractNumId w:val="33"/>
   </w:num>
   <w:num w:numId="26">
-    <w:abstractNumId w:val="18"/>
+    <w:abstractNumId w:val="20"/>
   </w:num>
   <w:num w:numId="27">
-    <w:abstractNumId w:val="24"/>
+    <w:abstractNumId w:val="26"/>
   </w:num>
   <w:num w:numId="28">
-    <w:abstractNumId w:val="27"/>
+    <w:abstractNumId w:val="29"/>
   </w:num>
   <w:num w:numId="29">
     <w:abstractNumId w:val="5"/>
   </w:num>
   <w:num w:numId="30">
-    <w:abstractNumId w:val="26"/>
+    <w:abstractNumId w:val="28"/>
   </w:num>
   <w:num w:numId="31">
     <w:abstractNumId w:val="13"/>
+  </w:num>
+  <w:num w:numId="32">
+    <w:abstractNumId w:val="32"/>
+  </w:num>
+  <w:num w:numId="33">
+    <w:abstractNumId w:val="18"/>
+  </w:num>
+  <w:num w:numId="34">
+    <w:abstractNumId w:val="17"/>
   </w:num>
 </w:numbering>
 </file>
@@ -7746,7 +8421,7 @@
 </file>
 
 <file path=customXml/itemProps1.xml><?xml version="1.0" encoding="utf-8"?>
-<ds:datastoreItem xmlns:ds="http://schemas.openxmlformats.org/officeDocument/2006/customXml" ds:itemID="{DA5EF8B9-FF17-2740-9D04-470DC3677132}">
+<ds:datastoreItem xmlns:ds="http://schemas.openxmlformats.org/officeDocument/2006/customXml" ds:itemID="{C9A205CB-0ED1-9A48-83BD-9A52B04ED1C5}">
   <ds:schemaRefs>
     <ds:schemaRef ds:uri="http://schemas.openxmlformats.org/officeDocument/2006/bibliography"/>
   </ds:schemaRefs>

</xml_diff>